<commit_message>
Funcion obtenerProvincia y casos de prueba actualizados
</commit_message>
<xml_diff>
--- a/placas/CasosDePrueba.docx
+++ b/placas/CasosDePrueba.docx
@@ -424,6 +424,197 @@
           </wp:inline>
         </w:drawing>
       </w:r>
+      <w:r>
+        <w:rPr>
+          <w:noProof/>
+        </w:rPr>
+        <w:drawing>
+          <wp:inline distT="0" distB="0" distL="0" distR="0" wp14:anchorId="4F53B367" wp14:editId="403F7B08">
+            <wp:extent cx="5868000" cy="4492774"/>
+            <wp:effectExtent l="0" t="0" r="0" b="3175"/>
+            <wp:docPr id="3" name="Imagen 3"/>
+            <wp:cNvGraphicFramePr>
+              <a:graphicFrameLocks xmlns:a="http://schemas.openxmlformats.org/drawingml/2006/main" noChangeAspect="1"/>
+            </wp:cNvGraphicFramePr>
+            <a:graphic xmlns:a="http://schemas.openxmlformats.org/drawingml/2006/main">
+              <a:graphicData uri="http://schemas.openxmlformats.org/drawingml/2006/picture">
+                <pic:pic xmlns:pic="http://schemas.openxmlformats.org/drawingml/2006/picture">
+                  <pic:nvPicPr>
+                    <pic:cNvPr id="3" name="Imagen 3"/>
+                    <pic:cNvPicPr/>
+                  </pic:nvPicPr>
+                  <pic:blipFill>
+                    <a:blip r:embed="rId14">
+                      <a:extLst>
+                        <a:ext uri="{28A0092B-C50C-407E-A947-70E740481C1C}">
+                          <a14:useLocalDpi xmlns:a14="http://schemas.microsoft.com/office/drawing/2010/main" val="0"/>
+                        </a:ext>
+                      </a:extLst>
+                    </a:blip>
+                    <a:stretch>
+                      <a:fillRect/>
+                    </a:stretch>
+                  </pic:blipFill>
+                  <pic:spPr>
+                    <a:xfrm>
+                      <a:off x="0" y="0"/>
+                      <a:ext cx="5868000" cy="4492774"/>
+                    </a:xfrm>
+                    <a:prstGeom prst="rect">
+                      <a:avLst/>
+                    </a:prstGeom>
+                  </pic:spPr>
+                </pic:pic>
+              </a:graphicData>
+            </a:graphic>
+          </wp:inline>
+        </w:drawing>
+      </w:r>
+      <w:r>
+        <w:rPr>
+          <w:noProof/>
+        </w:rPr>
+        <w:lastRenderedPageBreak/>
+        <w:drawing>
+          <wp:inline distT="0" distB="0" distL="0" distR="0" wp14:anchorId="46EC92D7" wp14:editId="32025147">
+            <wp:extent cx="5904000" cy="4509923"/>
+            <wp:effectExtent l="0" t="0" r="1905" b="5080"/>
+            <wp:docPr id="1" name="Imagen 1"/>
+            <wp:cNvGraphicFramePr>
+              <a:graphicFrameLocks xmlns:a="http://schemas.openxmlformats.org/drawingml/2006/main" noChangeAspect="1"/>
+            </wp:cNvGraphicFramePr>
+            <a:graphic xmlns:a="http://schemas.openxmlformats.org/drawingml/2006/main">
+              <a:graphicData uri="http://schemas.openxmlformats.org/drawingml/2006/picture">
+                <pic:pic xmlns:pic="http://schemas.openxmlformats.org/drawingml/2006/picture">
+                  <pic:nvPicPr>
+                    <pic:cNvPr id="1" name="Imagen 1"/>
+                    <pic:cNvPicPr/>
+                  </pic:nvPicPr>
+                  <pic:blipFill>
+                    <a:blip r:embed="rId15">
+                      <a:extLst>
+                        <a:ext uri="{28A0092B-C50C-407E-A947-70E740481C1C}">
+                          <a14:useLocalDpi xmlns:a14="http://schemas.microsoft.com/office/drawing/2010/main" val="0"/>
+                        </a:ext>
+                      </a:extLst>
+                    </a:blip>
+                    <a:stretch>
+                      <a:fillRect/>
+                    </a:stretch>
+                  </pic:blipFill>
+                  <pic:spPr>
+                    <a:xfrm>
+                      <a:off x="0" y="0"/>
+                      <a:ext cx="5904000" cy="4509923"/>
+                    </a:xfrm>
+                    <a:prstGeom prst="rect">
+                      <a:avLst/>
+                    </a:prstGeom>
+                  </pic:spPr>
+                </pic:pic>
+              </a:graphicData>
+            </a:graphic>
+          </wp:inline>
+        </w:drawing>
+      </w:r>
+      <w:r>
+        <w:rPr>
+          <w:noProof/>
+        </w:rPr>
+        <w:drawing>
+          <wp:inline distT="0" distB="0" distL="0" distR="0" wp14:anchorId="704E6834" wp14:editId="0315FD35">
+            <wp:extent cx="5940000" cy="4894353"/>
+            <wp:effectExtent l="0" t="0" r="3810" b="1905"/>
+            <wp:docPr id="2" name="Imagen 2"/>
+            <wp:cNvGraphicFramePr>
+              <a:graphicFrameLocks xmlns:a="http://schemas.openxmlformats.org/drawingml/2006/main" noChangeAspect="1"/>
+            </wp:cNvGraphicFramePr>
+            <a:graphic xmlns:a="http://schemas.openxmlformats.org/drawingml/2006/main">
+              <a:graphicData uri="http://schemas.openxmlformats.org/drawingml/2006/picture">
+                <pic:pic xmlns:pic="http://schemas.openxmlformats.org/drawingml/2006/picture">
+                  <pic:nvPicPr>
+                    <pic:cNvPr id="2" name="Imagen 2"/>
+                    <pic:cNvPicPr/>
+                  </pic:nvPicPr>
+                  <pic:blipFill>
+                    <a:blip r:embed="rId16">
+                      <a:extLst>
+                        <a:ext uri="{28A0092B-C50C-407E-A947-70E740481C1C}">
+                          <a14:useLocalDpi xmlns:a14="http://schemas.microsoft.com/office/drawing/2010/main" val="0"/>
+                        </a:ext>
+                      </a:extLst>
+                    </a:blip>
+                    <a:stretch>
+                      <a:fillRect/>
+                    </a:stretch>
+                  </pic:blipFill>
+                  <pic:spPr>
+                    <a:xfrm>
+                      <a:off x="0" y="0"/>
+                      <a:ext cx="5940000" cy="4894353"/>
+                    </a:xfrm>
+                    <a:prstGeom prst="rect">
+                      <a:avLst/>
+                    </a:prstGeom>
+                  </pic:spPr>
+                </pic:pic>
+              </a:graphicData>
+            </a:graphic>
+          </wp:inline>
+        </w:drawing>
+      </w:r>
+      <w:r>
+        <w:rPr>
+          <w:noProof/>
+        </w:rPr>
+        <w:lastRenderedPageBreak/>
+        <w:drawing>
+          <wp:inline distT="0" distB="0" distL="0" distR="0" wp14:anchorId="3017D178" wp14:editId="139C7F6F">
+            <wp:extent cx="5886000" cy="4686513"/>
+            <wp:effectExtent l="0" t="0" r="635" b="0"/>
+            <wp:docPr id="4" name="Imagen 4"/>
+            <wp:cNvGraphicFramePr>
+              <a:graphicFrameLocks xmlns:a="http://schemas.openxmlformats.org/drawingml/2006/main" noChangeAspect="1"/>
+            </wp:cNvGraphicFramePr>
+            <a:graphic xmlns:a="http://schemas.openxmlformats.org/drawingml/2006/main">
+              <a:graphicData uri="http://schemas.openxmlformats.org/drawingml/2006/picture">
+                <pic:pic xmlns:pic="http://schemas.openxmlformats.org/drawingml/2006/picture">
+                  <pic:nvPicPr>
+                    <pic:cNvPr id="4" name="Imagen 4"/>
+                    <pic:cNvPicPr/>
+                  </pic:nvPicPr>
+                  <pic:blipFill>
+                    <a:blip r:embed="rId17">
+                      <a:extLst>
+                        <a:ext uri="{28A0092B-C50C-407E-A947-70E740481C1C}">
+                          <a14:useLocalDpi xmlns:a14="http://schemas.microsoft.com/office/drawing/2010/main" val="0"/>
+                        </a:ext>
+                      </a:extLst>
+                    </a:blip>
+                    <a:stretch>
+                      <a:fillRect/>
+                    </a:stretch>
+                  </pic:blipFill>
+                  <pic:spPr>
+                    <a:xfrm>
+                      <a:off x="0" y="0"/>
+                      <a:ext cx="5886000" cy="4686513"/>
+                    </a:xfrm>
+                    <a:prstGeom prst="rect">
+                      <a:avLst/>
+                    </a:prstGeom>
+                  </pic:spPr>
+                </pic:pic>
+              </a:graphicData>
+            </a:graphic>
+          </wp:inline>
+        </w:drawing>
+      </w:r>
+    </w:p>
+    <w:p>
+      <w:pPr>
+        <w:jc w:val="center"/>
+      </w:pPr>
     </w:p>
     <w:sectPr>
       <w:pgSz w:w="11906" w:h="16838"/>
@@ -833,6 +1024,7 @@
   <w:style w:type="paragraph" w:default="1" w:styleId="Normal">
     <w:name w:val="Normal"/>
     <w:qFormat/>
+    <w:rsid w:val="00B928C2"/>
   </w:style>
   <w:style w:type="character" w:default="1" w:styleId="Fuentedeprrafopredeter">
     <w:name w:val="Default Paragraph Font"/>

</xml_diff>

<commit_message>
Funcion obtenerTipoVehiculo y casos de prueba actualizados
</commit_message>
<xml_diff>
--- a/placas/CasosDePrueba.docx
+++ b/placas/CasosDePrueba.docx
@@ -599,6 +599,159 @@
                     <a:xfrm>
                       <a:off x="0" y="0"/>
                       <a:ext cx="5886000" cy="4686513"/>
+                    </a:xfrm>
+                    <a:prstGeom prst="rect">
+                      <a:avLst/>
+                    </a:prstGeom>
+                  </pic:spPr>
+                </pic:pic>
+              </a:graphicData>
+            </a:graphic>
+          </wp:inline>
+        </w:drawing>
+      </w:r>
+      <w:r>
+        <w:rPr>
+          <w:noProof/>
+        </w:rPr>
+        <w:drawing>
+          <wp:inline distT="0" distB="0" distL="0" distR="0" wp14:anchorId="1D560EB2" wp14:editId="40F98FF6">
+            <wp:extent cx="5904000" cy="4840078"/>
+            <wp:effectExtent l="0" t="0" r="1905" b="0"/>
+            <wp:docPr id="5" name="Imagen 5"/>
+            <wp:cNvGraphicFramePr>
+              <a:graphicFrameLocks xmlns:a="http://schemas.openxmlformats.org/drawingml/2006/main" noChangeAspect="1"/>
+            </wp:cNvGraphicFramePr>
+            <a:graphic xmlns:a="http://schemas.openxmlformats.org/drawingml/2006/main">
+              <a:graphicData uri="http://schemas.openxmlformats.org/drawingml/2006/picture">
+                <pic:pic xmlns:pic="http://schemas.openxmlformats.org/drawingml/2006/picture">
+                  <pic:nvPicPr>
+                    <pic:cNvPr id="1" name=""/>
+                    <pic:cNvPicPr/>
+                  </pic:nvPicPr>
+                  <pic:blipFill>
+                    <a:blip r:embed="rId18"/>
+                    <a:stretch>
+                      <a:fillRect/>
+                    </a:stretch>
+                  </pic:blipFill>
+                  <pic:spPr>
+                    <a:xfrm>
+                      <a:off x="0" y="0"/>
+                      <a:ext cx="5904000" cy="4840078"/>
+                    </a:xfrm>
+                    <a:prstGeom prst="rect">
+                      <a:avLst/>
+                    </a:prstGeom>
+                  </pic:spPr>
+                </pic:pic>
+              </a:graphicData>
+            </a:graphic>
+          </wp:inline>
+        </w:drawing>
+      </w:r>
+      <w:r>
+        <w:lastRenderedPageBreak/>
+        <w:drawing>
+          <wp:inline distT="0" distB="0" distL="0" distR="0" wp14:anchorId="37C00E06" wp14:editId="78B15EF8">
+            <wp:extent cx="5868000" cy="4710781"/>
+            <wp:effectExtent l="0" t="0" r="0" b="0"/>
+            <wp:docPr id="6" name="Imagen 6"/>
+            <wp:cNvGraphicFramePr>
+              <a:graphicFrameLocks xmlns:a="http://schemas.openxmlformats.org/drawingml/2006/main" noChangeAspect="1"/>
+            </wp:cNvGraphicFramePr>
+            <a:graphic xmlns:a="http://schemas.openxmlformats.org/drawingml/2006/main">
+              <a:graphicData uri="http://schemas.openxmlformats.org/drawingml/2006/picture">
+                <pic:pic xmlns:pic="http://schemas.openxmlformats.org/drawingml/2006/picture">
+                  <pic:nvPicPr>
+                    <pic:cNvPr id="1" name=""/>
+                    <pic:cNvPicPr/>
+                  </pic:nvPicPr>
+                  <pic:blipFill>
+                    <a:blip r:embed="rId19"/>
+                    <a:stretch>
+                      <a:fillRect/>
+                    </a:stretch>
+                  </pic:blipFill>
+                  <pic:spPr>
+                    <a:xfrm>
+                      <a:off x="0" y="0"/>
+                      <a:ext cx="5868000" cy="4710781"/>
+                    </a:xfrm>
+                    <a:prstGeom prst="rect">
+                      <a:avLst/>
+                    </a:prstGeom>
+                  </pic:spPr>
+                </pic:pic>
+              </a:graphicData>
+            </a:graphic>
+          </wp:inline>
+        </w:drawing>
+      </w:r>
+      <w:r>
+        <w:drawing>
+          <wp:inline distT="0" distB="0" distL="0" distR="0" wp14:anchorId="50A760FB" wp14:editId="14E3097E">
+            <wp:extent cx="5904000" cy="4840651"/>
+            <wp:effectExtent l="0" t="0" r="1905" b="0"/>
+            <wp:docPr id="7" name="Imagen 7"/>
+            <wp:cNvGraphicFramePr>
+              <a:graphicFrameLocks xmlns:a="http://schemas.openxmlformats.org/drawingml/2006/main" noChangeAspect="1"/>
+            </wp:cNvGraphicFramePr>
+            <a:graphic xmlns:a="http://schemas.openxmlformats.org/drawingml/2006/main">
+              <a:graphicData uri="http://schemas.openxmlformats.org/drawingml/2006/picture">
+                <pic:pic xmlns:pic="http://schemas.openxmlformats.org/drawingml/2006/picture">
+                  <pic:nvPicPr>
+                    <pic:cNvPr id="1" name=""/>
+                    <pic:cNvPicPr/>
+                  </pic:nvPicPr>
+                  <pic:blipFill>
+                    <a:blip r:embed="rId20"/>
+                    <a:stretch>
+                      <a:fillRect/>
+                    </a:stretch>
+                  </pic:blipFill>
+                  <pic:spPr>
+                    <a:xfrm>
+                      <a:off x="0" y="0"/>
+                      <a:ext cx="5904000" cy="4840651"/>
+                    </a:xfrm>
+                    <a:prstGeom prst="rect">
+                      <a:avLst/>
+                    </a:prstGeom>
+                  </pic:spPr>
+                </pic:pic>
+              </a:graphicData>
+            </a:graphic>
+          </wp:inline>
+        </w:drawing>
+      </w:r>
+      <w:r>
+        <w:lastRenderedPageBreak/>
+        <w:drawing>
+          <wp:inline distT="0" distB="0" distL="0" distR="0" wp14:anchorId="7049A04B" wp14:editId="12833ADB">
+            <wp:extent cx="5904000" cy="4695101"/>
+            <wp:effectExtent l="0" t="0" r="1905" b="0"/>
+            <wp:docPr id="8" name="Imagen 8"/>
+            <wp:cNvGraphicFramePr>
+              <a:graphicFrameLocks xmlns:a="http://schemas.openxmlformats.org/drawingml/2006/main" noChangeAspect="1"/>
+            </wp:cNvGraphicFramePr>
+            <a:graphic xmlns:a="http://schemas.openxmlformats.org/drawingml/2006/main">
+              <a:graphicData uri="http://schemas.openxmlformats.org/drawingml/2006/picture">
+                <pic:pic xmlns:pic="http://schemas.openxmlformats.org/drawingml/2006/picture">
+                  <pic:nvPicPr>
+                    <pic:cNvPr id="1" name=""/>
+                    <pic:cNvPicPr/>
+                  </pic:nvPicPr>
+                  <pic:blipFill>
+                    <a:blip r:embed="rId21"/>
+                    <a:stretch>
+                      <a:fillRect/>
+                    </a:stretch>
+                  </pic:blipFill>
+                  <pic:spPr>
+                    <a:xfrm>
+                      <a:off x="0" y="0"/>
+                      <a:ext cx="5904000" cy="4695101"/>
                     </a:xfrm>
                     <a:prstGeom prst="rect">
                       <a:avLst/>

</xml_diff>

<commit_message>
Funcion obtenerDiaPicoYPlaca y casos de prueba actualizados
</commit_message>
<xml_diff>
--- a/placas/CasosDePrueba.docx
+++ b/placas/CasosDePrueba.docx
@@ -651,6 +651,9 @@
         </w:drawing>
       </w:r>
       <w:r>
+        <w:rPr>
+          <w:noProof/>
+        </w:rPr>
         <w:lastRenderedPageBreak/>
         <w:drawing>
           <wp:inline distT="0" distB="0" distL="0" distR="0" wp14:anchorId="37C00E06" wp14:editId="78B15EF8">
@@ -689,6 +692,9 @@
         </w:drawing>
       </w:r>
       <w:r>
+        <w:rPr>
+          <w:noProof/>
+        </w:rPr>
         <w:drawing>
           <wp:inline distT="0" distB="0" distL="0" distR="0" wp14:anchorId="50A760FB" wp14:editId="14E3097E">
             <wp:extent cx="5904000" cy="4840651"/>
@@ -726,6 +732,9 @@
         </w:drawing>
       </w:r>
       <w:r>
+        <w:rPr>
+          <w:noProof/>
+        </w:rPr>
         <w:lastRenderedPageBreak/>
         <w:drawing>
           <wp:inline distT="0" distB="0" distL="0" distR="0" wp14:anchorId="7049A04B" wp14:editId="12833ADB">
@@ -763,11 +772,121 @@
           </wp:inline>
         </w:drawing>
       </w:r>
-    </w:p>
-    <w:p>
-      <w:pPr>
-        <w:jc w:val="center"/>
-      </w:pPr>
+      <w:r>
+        <w:rPr>
+          <w:noProof/>
+        </w:rPr>
+        <w:drawing>
+          <wp:inline distT="0" distB="0" distL="0" distR="0" wp14:anchorId="0BFC1DDB" wp14:editId="55009EE3">
+            <wp:extent cx="5868000" cy="5059509"/>
+            <wp:effectExtent l="0" t="0" r="0" b="8255"/>
+            <wp:docPr id="9" name="Imagen 9"/>
+            <wp:cNvGraphicFramePr>
+              <a:graphicFrameLocks xmlns:a="http://schemas.openxmlformats.org/drawingml/2006/main" noChangeAspect="1"/>
+            </wp:cNvGraphicFramePr>
+            <a:graphic xmlns:a="http://schemas.openxmlformats.org/drawingml/2006/main">
+              <a:graphicData uri="http://schemas.openxmlformats.org/drawingml/2006/picture">
+                <pic:pic xmlns:pic="http://schemas.openxmlformats.org/drawingml/2006/picture">
+                  <pic:nvPicPr>
+                    <pic:cNvPr id="1" name=""/>
+                    <pic:cNvPicPr/>
+                  </pic:nvPicPr>
+                  <pic:blipFill>
+                    <a:blip r:embed="rId22"/>
+                    <a:stretch>
+                      <a:fillRect/>
+                    </a:stretch>
+                  </pic:blipFill>
+                  <pic:spPr>
+                    <a:xfrm>
+                      <a:off x="0" y="0"/>
+                      <a:ext cx="5868000" cy="5059509"/>
+                    </a:xfrm>
+                    <a:prstGeom prst="rect">
+                      <a:avLst/>
+                    </a:prstGeom>
+                  </pic:spPr>
+                </pic:pic>
+              </a:graphicData>
+            </a:graphic>
+          </wp:inline>
+        </w:drawing>
+      </w:r>
+      <w:r>
+        <w:lastRenderedPageBreak/>
+        <w:drawing>
+          <wp:inline distT="0" distB="0" distL="0" distR="0" wp14:anchorId="53DC0D3A" wp14:editId="14766863">
+            <wp:extent cx="5832000" cy="4930954"/>
+            <wp:effectExtent l="0" t="0" r="0" b="3175"/>
+            <wp:docPr id="12" name="Imagen 12"/>
+            <wp:cNvGraphicFramePr>
+              <a:graphicFrameLocks xmlns:a="http://schemas.openxmlformats.org/drawingml/2006/main" noChangeAspect="1"/>
+            </wp:cNvGraphicFramePr>
+            <a:graphic xmlns:a="http://schemas.openxmlformats.org/drawingml/2006/main">
+              <a:graphicData uri="http://schemas.openxmlformats.org/drawingml/2006/picture">
+                <pic:pic xmlns:pic="http://schemas.openxmlformats.org/drawingml/2006/picture">
+                  <pic:nvPicPr>
+                    <pic:cNvPr id="1" name=""/>
+                    <pic:cNvPicPr/>
+                  </pic:nvPicPr>
+                  <pic:blipFill>
+                    <a:blip r:embed="rId23"/>
+                    <a:stretch>
+                      <a:fillRect/>
+                    </a:stretch>
+                  </pic:blipFill>
+                  <pic:spPr>
+                    <a:xfrm>
+                      <a:off x="0" y="0"/>
+                      <a:ext cx="5832000" cy="4930954"/>
+                    </a:xfrm>
+                    <a:prstGeom prst="rect">
+                      <a:avLst/>
+                    </a:prstGeom>
+                  </pic:spPr>
+                </pic:pic>
+              </a:graphicData>
+            </a:graphic>
+          </wp:inline>
+        </w:drawing>
+      </w:r>
+      <w:r>
+        <w:drawing>
+          <wp:inline distT="0" distB="0" distL="0" distR="0" wp14:anchorId="467EB4C3" wp14:editId="1263A0C3">
+            <wp:extent cx="5868000" cy="4690030"/>
+            <wp:effectExtent l="0" t="0" r="0" b="0"/>
+            <wp:docPr id="13" name="Imagen 13"/>
+            <wp:cNvGraphicFramePr>
+              <a:graphicFrameLocks xmlns:a="http://schemas.openxmlformats.org/drawingml/2006/main" noChangeAspect="1"/>
+            </wp:cNvGraphicFramePr>
+            <a:graphic xmlns:a="http://schemas.openxmlformats.org/drawingml/2006/main">
+              <a:graphicData uri="http://schemas.openxmlformats.org/drawingml/2006/picture">
+                <pic:pic xmlns:pic="http://schemas.openxmlformats.org/drawingml/2006/picture">
+                  <pic:nvPicPr>
+                    <pic:cNvPr id="1" name=""/>
+                    <pic:cNvPicPr/>
+                  </pic:nvPicPr>
+                  <pic:blipFill>
+                    <a:blip r:embed="rId24"/>
+                    <a:stretch>
+                      <a:fillRect/>
+                    </a:stretch>
+                  </pic:blipFill>
+                  <pic:spPr>
+                    <a:xfrm>
+                      <a:off x="0" y="0"/>
+                      <a:ext cx="5868000" cy="4690030"/>
+                    </a:xfrm>
+                    <a:prstGeom prst="rect">
+                      <a:avLst/>
+                    </a:prstGeom>
+                  </pic:spPr>
+                </pic:pic>
+              </a:graphicData>
+            </a:graphic>
+          </wp:inline>
+        </w:drawing>
+      </w:r>
     </w:p>
     <w:sectPr>
       <w:pgSz w:w="11906" w:h="16838"/>

</xml_diff>

<commit_message>
Funcion y boton limpiar agregados
</commit_message>
<xml_diff>
--- a/placas/CasosDePrueba.docx
+++ b/placas/CasosDePrueba.docx
@@ -813,6 +813,9 @@
         </w:drawing>
       </w:r>
       <w:r>
+        <w:rPr>
+          <w:noProof/>
+        </w:rPr>
         <w:lastRenderedPageBreak/>
         <w:drawing>
           <wp:inline distT="0" distB="0" distL="0" distR="0" wp14:anchorId="53DC0D3A" wp14:editId="14766863">
@@ -851,6 +854,9 @@
         </w:drawing>
       </w:r>
       <w:r>
+        <w:rPr>
+          <w:noProof/>
+        </w:rPr>
         <w:drawing>
           <wp:inline distT="0" distB="0" distL="0" distR="0" wp14:anchorId="467EB4C3" wp14:editId="1263A0C3">
             <wp:extent cx="5868000" cy="4690030"/>
@@ -880,6 +886,175 @@
                     <a:prstGeom prst="rect">
                       <a:avLst/>
                     </a:prstGeom>
+                  </pic:spPr>
+                </pic:pic>
+              </a:graphicData>
+            </a:graphic>
+          </wp:inline>
+        </w:drawing>
+      </w:r>
+      <w:r>
+        <w:rPr>
+          <w:noProof/>
+        </w:rPr>
+        <w:lastRenderedPageBreak/>
+        <w:drawing>
+          <wp:inline distT="0" distB="0" distL="0" distR="0" wp14:anchorId="13DD9077" wp14:editId="6DEA10CF">
+            <wp:extent cx="5904000" cy="4739681"/>
+            <wp:effectExtent l="0" t="0" r="1905" b="3810"/>
+            <wp:docPr id="14" name="Imagen 14"/>
+            <wp:cNvGraphicFramePr>
+              <a:graphicFrameLocks xmlns:a="http://schemas.openxmlformats.org/drawingml/2006/main" noChangeAspect="1"/>
+            </wp:cNvGraphicFramePr>
+            <a:graphic xmlns:a="http://schemas.openxmlformats.org/drawingml/2006/main">
+              <a:graphicData uri="http://schemas.openxmlformats.org/drawingml/2006/picture">
+                <pic:pic xmlns:pic="http://schemas.openxmlformats.org/drawingml/2006/picture">
+                  <pic:nvPicPr>
+                    <pic:cNvPr id="1" name=""/>
+                    <pic:cNvPicPr/>
+                  </pic:nvPicPr>
+                  <pic:blipFill>
+                    <a:blip r:embed="rId25"/>
+                    <a:stretch>
+                      <a:fillRect/>
+                    </a:stretch>
+                  </pic:blipFill>
+                  <pic:spPr>
+                    <a:xfrm>
+                      <a:off x="0" y="0"/>
+                      <a:ext cx="5904000" cy="4739681"/>
+                    </a:xfrm>
+                    <a:prstGeom prst="rect">
+                      <a:avLst/>
+                    </a:prstGeom>
+                  </pic:spPr>
+                </pic:pic>
+              </a:graphicData>
+            </a:graphic>
+          </wp:inline>
+        </w:drawing>
+      </w:r>
+      <w:r>
+        <w:drawing>
+          <wp:inline distT="0" distB="0" distL="0" distR="0" wp14:anchorId="1B960033" wp14:editId="146B1678">
+            <wp:extent cx="5940000" cy="4861086"/>
+            <wp:effectExtent l="0" t="0" r="3810" b="0"/>
+            <wp:docPr id="15" name="Imagen 15"/>
+            <wp:cNvGraphicFramePr>
+              <a:graphicFrameLocks xmlns:a="http://schemas.openxmlformats.org/drawingml/2006/main" noChangeAspect="1"/>
+            </wp:cNvGraphicFramePr>
+            <a:graphic xmlns:a="http://schemas.openxmlformats.org/drawingml/2006/main">
+              <a:graphicData uri="http://schemas.openxmlformats.org/drawingml/2006/picture">
+                <pic:pic xmlns:pic="http://schemas.openxmlformats.org/drawingml/2006/picture">
+                  <pic:nvPicPr>
+                    <pic:cNvPr id="1" name=""/>
+                    <pic:cNvPicPr/>
+                  </pic:nvPicPr>
+                  <pic:blipFill>
+                    <a:blip r:embed="rId26"/>
+                    <a:stretch>
+                      <a:fillRect/>
+                    </a:stretch>
+                  </pic:blipFill>
+                  <pic:spPr>
+                    <a:xfrm>
+                      <a:off x="0" y="0"/>
+                      <a:ext cx="5940000" cy="4861086"/>
+                    </a:xfrm>
+                    <a:prstGeom prst="rect">
+                      <a:avLst/>
+                    </a:prstGeom>
+                  </pic:spPr>
+                </pic:pic>
+              </a:graphicData>
+            </a:graphic>
+          </wp:inline>
+        </w:drawing>
+      </w:r>
+      <w:r>
+        <w:rPr>
+          <w:noProof/>
+        </w:rPr>
+        <w:lastRenderedPageBreak/>
+        <w:drawing>
+          <wp:inline distT="0" distB="0" distL="0" distR="0" wp14:anchorId="24BD0B15" wp14:editId="5FAD5B33">
+            <wp:extent cx="5940000" cy="4837815"/>
+            <wp:effectExtent l="0" t="0" r="3810" b="1270"/>
+            <wp:docPr id="17" name="Imagen 17"/>
+            <wp:cNvGraphicFramePr>
+              <a:graphicFrameLocks xmlns:a="http://schemas.openxmlformats.org/drawingml/2006/main" noChangeAspect="1"/>
+            </wp:cNvGraphicFramePr>
+            <a:graphic xmlns:a="http://schemas.openxmlformats.org/drawingml/2006/main">
+              <a:graphicData uri="http://schemas.openxmlformats.org/drawingml/2006/picture">
+                <pic:pic xmlns:pic="http://schemas.openxmlformats.org/drawingml/2006/picture">
+                  <pic:nvPicPr>
+                    <pic:cNvPr id="1" name=""/>
+                    <pic:cNvPicPr/>
+                  </pic:nvPicPr>
+                  <pic:blipFill>
+                    <a:blip r:embed="rId27"/>
+                    <a:stretch>
+                      <a:fillRect/>
+                    </a:stretch>
+                  </pic:blipFill>
+                  <pic:spPr>
+                    <a:xfrm>
+                      <a:off x="0" y="0"/>
+                      <a:ext cx="5940000" cy="4837815"/>
+                    </a:xfrm>
+                    <a:prstGeom prst="rect">
+                      <a:avLst/>
+                    </a:prstGeom>
+                  </pic:spPr>
+                </pic:pic>
+              </a:graphicData>
+            </a:graphic>
+          </wp:inline>
+        </w:drawing>
+      </w:r>
+      <w:r>
+        <w:rPr>
+          <w:noProof/>
+        </w:rPr>
+        <w:drawing>
+          <wp:inline distT="0" distB="0" distL="0" distR="0" wp14:anchorId="76F24A9A" wp14:editId="2958C910">
+            <wp:extent cx="5937885" cy="4859020"/>
+            <wp:effectExtent l="0" t="0" r="5715" b="0"/>
+            <wp:docPr id="16" name="Imagen 16"/>
+            <wp:cNvGraphicFramePr>
+              <a:graphicFrameLocks xmlns:a="http://schemas.openxmlformats.org/drawingml/2006/main" noChangeAspect="1"/>
+            </wp:cNvGraphicFramePr>
+            <a:graphic xmlns:a="http://schemas.openxmlformats.org/drawingml/2006/main">
+              <a:graphicData uri="http://schemas.openxmlformats.org/drawingml/2006/picture">
+                <pic:pic xmlns:pic="http://schemas.openxmlformats.org/drawingml/2006/picture">
+                  <pic:nvPicPr>
+                    <pic:cNvPr id="0" name="Picture 2"/>
+                    <pic:cNvPicPr>
+                      <a:picLocks noChangeAspect="1" noChangeArrowheads="1"/>
+                    </pic:cNvPicPr>
+                  </pic:nvPicPr>
+                  <pic:blipFill>
+                    <a:blip r:embed="rId28">
+                      <a:extLst>
+                        <a:ext uri="{28A0092B-C50C-407E-A947-70E740481C1C}">
+                          <a14:useLocalDpi xmlns:a14="http://schemas.microsoft.com/office/drawing/2010/main" val="0"/>
+                        </a:ext>
+                      </a:extLst>
+                    </a:blip>
+                    <a:srcRect/>
+                    <a:stretch>
+                      <a:fillRect/>
+                    </a:stretch>
+                  </pic:blipFill>
+                  <pic:spPr bwMode="auto">
+                    <a:xfrm>
+                      <a:off x="0" y="0"/>
+                      <a:ext cx="5937885" cy="4859020"/>
+                    </a:xfrm>
+                    <a:prstGeom prst="rect">
+                      <a:avLst/>
+                    </a:prstGeom>
+                    <a:noFill/>
                   </pic:spPr>
                 </pic:pic>
               </a:graphicData>

</xml_diff>